<commit_message>
Fixed apostrophe error (hopefully!)
</commit_message>
<xml_diff>
--- a/index.docx
+++ b/index.docx
@@ -119,7 +119,7 @@
         <w:t xml:space="preserve"> </w:t>
       </w:r>
       <w:r>
-        <w:t xml:space="preserve">04,</w:t>
+        <w:t xml:space="preserve">05,</w:t>
       </w:r>
       <w:r>
         <w:t xml:space="preserve"> </w:t>
@@ -143,7 +143,7 @@
         <w:pStyle w:val="FirstParagraph"/>
       </w:pPr>
       <w:r>
-        <w:t xml:space="preserve">Tim Cashion is a PhD student studying fisheries economics at the University of British Columbia, under the supervision of Rashid Sumaila. Tim’s research at IRES and the Institute for the Oceans and Fisheries will continue to work on the Fish Tracker Initiative to link investors to sustainable and unsustainable fisheries practices. Through this research, Tim hopes to better evaluate the risk of current fisheries overexploitation and the declining returns to those invested in them. Recently, Tim has worked for the Sea Around Us at UBC working on various projects including fish used for fishmeal and fish oil, analyzing trends in fisheries discards, and researching global fisheries gear use. Tim received a double major BA from Huron University College at the University of Western Ontario. Tim began his fisheries research during his masters at Dalhousie University focusing on the environmental and ecological impacts of reduction fisheries and seafood life cycle assessment.</w:t>
+        <w:t xml:space="preserve">Tim Cashion is a PhD student studying fisheries economics at the University of British Columbia, under the supervision of Rashid Sumaila. Tim's research at IRES and the Institute for the Oceans and Fisheries will continue to work on environmental and economic trade-offs in fisheries especially focusing on the impacts of fishing gear and reduction fisheries. Recently, Tim has worked for the Sea Around Us at UBC working on various projects including fish used for fishmeal and fish oil, analyzing trends in fisheries discards, and researching global fisheries gear use. Tim received a double major BA from Huron University College at the University of Western Ontario. Tim began his fisheries research during his masters at Dalhousie University focusing on the environmental and ecological impacts of reduction fisheries and seafood life cycle assessment.</w:t>
       </w:r>
     </w:p>
     <w:p>
@@ -234,7 +234,7 @@
         <w:t xml:space="preserve"> </w:t>
       </w:r>
       <w:r>
-        <w:t xml:space="preserve">fishery) is a longstanding fishery in areas all along the B.C. coast. As of 2019, its epicenter is the Strait of Georgia. Here, we investigate the economic value of the fishery within the context of other fisheries in the region and its history. In general, landings, overall value, and prices have declined for the sector over the past 20 years. This is a challenge to the B.C. seafood industry as the herring fishery has a strategic importance to the fisheries and seafood processing sector of generating work in the off-season, and the decrease in catches also leads to decreases in employment in the processing and export sectors. Those invested in the fishery have seen the decline in value as the licences and lease costs have decreased substantially along with the decline in value of the herring. Finally, we investigate the costs of closing the fishery for the 2019 season as a proposed means of recovery of the herring stocks and protection of species that rely upon them.</w:t>
+        <w:t xml:space="preserve">fishery) is a longstanding fishery in areas all along the B.C. coast. As of 2019, its epicenter is the Strait of Georgia. Here, we investigate the economic value of the fishery within the context of other fisheries in the region and its history. In general, landings, overall value, and prices have declined for the sector over the past 20 years. This is a challenge to the B.C. seafood industry for severeal reasons. The herring roe fishery has a strategic importance to the fisheries and seafood processing sector, due to the employment it generates in the off-season. The decrease in herring roe catches has led to decreases in employment in the fish processing and export sectors. Those invested in the fishery have seen the decline in value as the licences and lease costs have decreased substantially with the decline in value of the herring catch. Finally, we investigate the costs of closing the fishery for the 2019 season, as a proposed means of herring stock recovery and protection of other species that rely on them.</w:t>
       </w:r>
     </w:p>
     <w:p>
@@ -457,7 +457,7 @@
         <w:t xml:space="preserve">3</w:t>
       </w:r>
       <w:r>
-        <w:t xml:space="preserve">). The only statistical area open to the gillnet and seine roe fisheries is within the Strait of Georgia. Outside the Strait of Georgia, there are small fisheries as part of First Nations and commercial spawn on kelp fisheries (SOK), as well as Food, Social, and Ceremonial (FSC) fisheries. Other special use herring fisheries are predicted to total approximately 800 tonnes. Grouping these together, the only commercial fishing for herring outside the Strait of Georgia is for commercial spawn on kelp.</w:t>
+        <w:t xml:space="preserve">). The only statistical areas open to the gillnet and seine roe fisheries is within the Strait of Georgia. Outside the Strait of Georgia, there are small fisheries as part of First Nations and commercial spawn on kelp fisheries (SOK), as well as Food, Social, and Ceremonial (FSC) fisheries. Other special use herring fisheries are predicted to total approximately 800 tonnes. Grouping these together, the only commercial fishing for herring outside the Strait of Georgia is for commercial spawn on kelp.</w:t>
       </w:r>
     </w:p>
     <w:p>
@@ -517,7 +517,7 @@
         <w:pStyle w:val="BodyText"/>
       </w:pPr>
       <w:r>
-        <w:t xml:space="preserve">While the roe is the backbone of the fishery, the majority by weight is the by-product of herring carcasses, which are processed into fishmeal and fish oil. There is limited information on the value of the carcasses, but according to one processor contacted during this study, carcasses generate no income for the processing company; rather, they are picked up by a reduction company for no cost. By all accounts, the carcasses from the roe herring fishery are reduced to produce fishmeal and fish oil in B.C. The fishmeal and fish oil are used primarily to produce salmon feed that is fed to B.C. farmed Atlantic salmon</w:t>
+        <w:t xml:space="preserve">While the roe are the backbone of the fishery, the majority by weight is the by-product of herring carcasses, which are processed into fishmeal and fish oil. There is limited information on the value of the carcasses, but according to one processor contacted during this study, carcasses generate no income for the processing company; rather, they are picked up by a reduction company for no cost. By all accounts, the carcasses from the roe herring fishery are reduced to produce fishmeal and fish oil in B.C. The fishmeal and fish oil are used primarily to produce salmon feed that is fed to B.C. farmed Atlantic salmon</w:t>
       </w:r>
       <w:r>
         <w:t xml:space="preserve"> </w:t>
@@ -526,7 +526,7 @@
         <w:t xml:space="preserve">(McGrath, Pelletier, and Tyedmers 2015)</w:t>
       </w:r>
       <w:r>
-        <w:t xml:space="preserve">. Using information about the average industry aquaculture feed composition obtained from McGrath et al. (2015), we can estimate the amount of fishmeal produced on average from the roe herring fishery, and the amount likely required by the B.C. farmed salmon industry.</w:t>
+        <w:t xml:space="preserve">. Using information about the average industry aquaculture feed composition obtained from McGrath and colleagues (2015), we can estimate the amount of fishmeal produced on average from the roe herring fishery, and the amount likely required by the B.C. farmed salmon industry.</w:t>
       </w:r>
     </w:p>
     <w:p>
@@ -543,7 +543,7 @@
         <w:t xml:space="preserve">(McGrath, Pelletier, and Tyedmers 2015; Anonymous 2018)</w:t>
       </w:r>
       <w:r>
-        <w:t xml:space="preserve">. The feed conversion ratio (FCR), or the ratio of feed used per output of salmon, for farmed salmon in B.C. was 1.313 in 2009</w:t>
+        <w:t xml:space="preserve">. The feed conversion ratio (FCR), or the ratio of feed used per unit output of salmon, for farmed Atlantic salmon in B.C. was 1.313 in 2009</w:t>
       </w:r>
       <w:r>
         <w:t xml:space="preserve"> </w:t>
@@ -590,7 +590,7 @@
         <w:pStyle w:val="BodyText"/>
       </w:pPr>
       <w:r>
-        <w:t xml:space="preserve">We estimate the herring by-product meal demand to be 4,481 tonnes. Alternatively, we can estimate the amount of herring fishmeal and fish oil produced from the roe fishery by-products (averaged for 2014 and 2015):</w:t>
+        <w:t xml:space="preserve">We estimate the herring by-product meal demand to be 4,481 tonnes. Alternatively, we can estimate the amount of herring fishmeal and fish oil produced from the roe fishery by-products using the carcass weight an average roe herring landings for a similar time period (averaged for 2014 and 2015):</w:t>
       </w:r>
       <w:r>
         <w:br w:type="textWrapping"/>
@@ -624,7 +624,7 @@
         <w:pStyle w:val="BodyText"/>
       </w:pPr>
       <w:r>
-        <w:t xml:space="preserve">We estimate the herring by-product meal and oil supply as 2,452 and 645 tonnes, respectively. Based on current export prices for herring meal and herring oil from Canada</w:t>
+        <w:t xml:space="preserve">We estimate the herring by-product meal and oil supply as 2,452 and 645 tonnes, respectively. Based on current export prices for herring meal ($2,690) and herring oil ($3,146) from Canada</w:t>
       </w:r>
       <w:r>
         <w:t xml:space="preserve"> </w:t>
@@ -1342,13 +1342,7 @@
         <w:pStyle w:val="BodyText"/>
       </w:pPr>
       <w:r>
-        <w:t xml:space="preserve">The herring fishery is divided into five major management areas, or stock areas: Haida Gwaii, Prince Rupert District, Central Coast, West Coast of Vancouver Island, and Strait of Georgia. In the 1980s and 1990s, the catch was more evenly distributed amongst these areas, but as the herring populations declined in the other four management areas, the the catch became concentrated in the Strait of Georgia over time.</w:t>
-      </w:r>
-      <w:r>
-        <w:t xml:space="preserve"> </w:t>
-      </w:r>
-      <w:r>
-        <w:t xml:space="preserve">These areas have been progressively closed to the roe herring fishery (although some have been assigned unfulfilled quota in recent years). The last year these roe herring fisheries operated in each of the areas were: 2000 for WCVI, 2002 for Haida Gwaii, 2016 for Central Coast, and 2018 for Prince Rupert District.</w:t>
+        <w:t xml:space="preserve">The herring fishery is divided into five major management areas, or stock areas: Haida Gwaii, Prince Rupert District, Central Coast, West Coast of Vancouver Island, and Strait of Georgia. In the 1980s and 1990s, the catch was more evenly distributed amongst these areas, but as the herring populations declined in the other four management areas, the the catch became concentrated in the Strait of Georgia over time. These areas have been progressively closed to the roe herring fishery (although some have been assigned unfulfilled quota in recent years). The last year these roe herring fisheries operated in each of the areas were: 2000 for WCVI, 2002 for Haida Gwaii, 2016 for Central Coast, and 2018 for Prince Rupert District. For the roe herring fishery (seine and gillnet catches combined), in the Strait of Georgia accounted for 34% of the catches. By the year 2000, It accounted for over 50% of catches, and in 2018 it accounted for 96% of catches.</w:t>
       </w:r>
     </w:p>
     <w:p>
@@ -1356,7 +1350,58 @@
         <w:pStyle w:val="BodyText"/>
       </w:pPr>
       <w:r>
-        <w:t xml:space="preserve">For the roe herring fishery (seine and gillnet catches combined), in the Strait of Georgia accounted for 34% of the catches. By the year 2000, It accounted for over 50% of catches, and in 2018 it accounted for 96% of catches.</w:t>
+        <w:t xml:space="preserve">Now the most important area for the roe herring fishery is the Strait (Figure</w:t>
+      </w:r>
+      <w:r>
+        <w:t xml:space="preserve"> </w:t>
+      </w:r>
+      <w:r>
+        <w:t xml:space="preserve">11</w:t>
+      </w:r>
+      <w:r>
+        <w:t xml:space="preserve">), and in 2019 there are no roe herring catches expected outside of the Strait of Georgia</w:t>
+      </w:r>
+      <w:r>
+        <w:t xml:space="preserve"> </w:t>
+      </w:r>
+      <w:r>
+        <w:t xml:space="preserve">(DFO 2018b)</w:t>
+      </w:r>
+      <w:r>
+        <w:t xml:space="preserve">. The catches for the gillnet roe fishery have risen sharply in the past few years while the seine roe fishery landings have declined. The total quota assigned has fluctuated but the proportion used by the gillnet fishery has risen in recent years. This is partially attributed to an increasing number of seine roe licences being used to fish in the food and bait fishery instead of the roe fishery. At the beginning of each season, the initial allocation of herring roe catches by gear type is a 55:45 split for the seine roe fishery</w:t>
+      </w:r>
+      <w:r>
+        <w:t xml:space="preserve"> </w:t>
+      </w:r>
+      <w:r>
+        <w:t xml:space="preserve">(DFO 2018b)</w:t>
+      </w:r>
+      <w:r>
+        <w:t xml:space="preserve">. However, seine licences can opt to have their quota switched to the food and bait fishery at the beginning of the season, although this does not change the total allowable catch for the season.</w:t>
+      </w:r>
+    </w:p>
+    <w:p>
+      <w:pPr>
+        <w:pStyle w:val="Compact"/>
+      </w:pPr>
+      <w:r>
+        <w:t xml:space="preserve">Figure 9 Roe herring quota issued in the Strait of Georgia by licence type. Source: Compiled season summary data from DFO reports.</w:t>
+      </w:r>
+    </w:p>
+    <w:p>
+      <w:pPr>
+        <w:pStyle w:val="Compact"/>
+      </w:pPr>
+      <w:r>
+        <w:t xml:space="preserve">Figure 10 Roe herring quota per licence in the Strait of Georgia by licence type. Source: Compiled season summary data from DFO reports.</w:t>
+      </w:r>
+    </w:p>
+    <w:p>
+      <w:pPr>
+        <w:pStyle w:val="Compact"/>
+      </w:pPr>
+      <w:r>
+        <w:t xml:space="preserve">Figure 11 Roe herring catches by major fishing area. Source: Compiled season summary data from DFO reports.</w:t>
       </w:r>
     </w:p>
     <w:p>
@@ -1364,58 +1409,24 @@
         <w:pStyle w:val="BodyText"/>
       </w:pPr>
       <w:r>
-        <w:t xml:space="preserve">Now the most important area for the roe herring fishery is the Strait (Figure</w:t>
-      </w:r>
-      <w:r>
-        <w:t xml:space="preserve"> </w:t>
-      </w:r>
-      <w:r>
-        <w:t xml:space="preserve">11</w:t>
-      </w:r>
-      <w:r>
-        <w:t xml:space="preserve">), and in 2019 there are no roe herring catches expected outside of the Strait of Georgia</w:t>
-      </w:r>
-      <w:r>
-        <w:t xml:space="preserve"> </w:t>
-      </w:r>
-      <w:r>
-        <w:t xml:space="preserve">(DFO 2018b)</w:t>
-      </w:r>
-      <w:r>
-        <w:t xml:space="preserve">. The catches for the gillnet roe fishery have risen sharply in the past few years while the seine roe fishery landings have declined. The total quota assigned has fluctuated but the proportion used by the gillnet fishery has risen in recent years. This is partially attributed to an increasing number of seine roe licences being used to fish in the food and bait fishery instead of the roe fishery. At the beginning of each season, the initial allocation of herring roe catches by gear type is a 55:45 split for the seine roe fishery</w:t>
-      </w:r>
-      <w:r>
-        <w:t xml:space="preserve"> </w:t>
-      </w:r>
-      <w:r>
-        <w:t xml:space="preserve">(DFO 2018b)</w:t>
-      </w:r>
-      <w:r>
-        <w:t xml:space="preserve">. However, seine licences can opt to have their quota switched to the food and bait fishery at the beginning of the season, although this does not change the total allowable catch for the season.</w:t>
-      </w:r>
-    </w:p>
-    <w:p>
-      <w:pPr>
-        <w:pStyle w:val="Compact"/>
-      </w:pPr>
-      <w:r>
-        <w:t xml:space="preserve">Figure 9 Roe herring quota issued in the Strait of Georgia by licence type. Source: Compiled season summary data from DFO reports.</w:t>
-      </w:r>
-    </w:p>
-    <w:p>
-      <w:pPr>
-        <w:pStyle w:val="Compact"/>
-      </w:pPr>
-      <w:r>
-        <w:t xml:space="preserve">Figure 10 Roe herring quota per licence in the Strait of Georgia by licence type. Source: Compiled season summary data from DFO reports.</w:t>
-      </w:r>
-    </w:p>
-    <w:p>
-      <w:pPr>
-        <w:pStyle w:val="Compact"/>
-      </w:pPr>
-      <w:r>
-        <w:t xml:space="preserve">Figure 11 Roe herring catches by major fishing area. Source: Compiled season summary data from DFO reports.</w:t>
+        <w:t xml:space="preserve">Over the past 10 years, the roe herring fishery has fluctuated between an ex-vessel value of 4 and 17 million CAD (Figure</w:t>
+      </w:r>
+      <w:r>
+        <w:t xml:space="preserve"> </w:t>
+      </w:r>
+      <w:r>
+        <w:t xml:space="preserve">12</w:t>
+      </w:r>
+      <w:r>
+        <w:t xml:space="preserve">). Formerly the values were much higher, exceeding 100 million CAD in 1987. In addition, the wholesale value is substantially higher than the ex-vessel value as herring roe is a value-added product.</w:t>
+      </w:r>
+    </w:p>
+    <w:p>
+      <w:pPr>
+        <w:pStyle w:val="Compact"/>
+      </w:pPr>
+      <w:r>
+        <w:t xml:space="preserve">Figure 12 Ex-vessel value of herring fisheries. Source: B.C. Ministry of Agriculture, 2018.</w:t>
       </w:r>
     </w:p>
     <w:p>
@@ -1423,24 +1434,15 @@
         <w:pStyle w:val="BodyText"/>
       </w:pPr>
       <w:r>
-        <w:t xml:space="preserve">Over the past 10 years, the roe herring fishery has fluctuated between an ex-vessel value of 4 and 17 million (Figure</w:t>
-      </w:r>
-      <w:r>
-        <w:t xml:space="preserve"> </w:t>
-      </w:r>
-      <w:r>
-        <w:t xml:space="preserve">12</w:t>
-      </w:r>
-      <w:r>
-        <w:t xml:space="preserve">). Formerly the values were much higher exceeding 100 million CAD in 1987. In addition, the wholesale value is substantially higher than the ex-vessel value as herring roe is a value-added product.</w:t>
-      </w:r>
-    </w:p>
-    <w:p>
-      <w:pPr>
-        <w:pStyle w:val="Compact"/>
-      </w:pPr>
-      <w:r>
-        <w:t xml:space="preserve">Figure 12 Ex-vessel value of herring fisheries. Source: B.C. Ministry of Agriculture, 2018.</w:t>
+        <w:t xml:space="preserve">As herring roe is a processed product, it naturally has a higher price than the raw material of whole herring. In addition, the wholesale value includes the value of the fishery derived from the processing of roe and production of fishmeal and fish oil from the herring by-products.</w:t>
+      </w:r>
+    </w:p>
+    <w:p>
+      <w:pPr>
+        <w:pStyle w:val="Compact"/>
+      </w:pPr>
+      <w:r>
+        <w:t xml:space="preserve">Figure 13 Wholesale value of herring fisheries. Source: B.C. Ministry of Agriculture, 2018.</w:t>
       </w:r>
     </w:p>
     <w:p>
@@ -1448,15 +1450,24 @@
         <w:pStyle w:val="BodyText"/>
       </w:pPr>
       <w:r>
-        <w:t xml:space="preserve">As herring roe is a processed product, it naturally has a higher price than the raw material of whole herring. In addition, the wholesale value includes the value of the fishery derived from the processing of roe and production of fishmeal and fish oil from the herring by-products.</w:t>
-      </w:r>
-    </w:p>
-    <w:p>
-      <w:pPr>
-        <w:pStyle w:val="Compact"/>
-      </w:pPr>
-      <w:r>
-        <w:t xml:space="preserve">Figure 13 Wholesale value of herring fisheries. Source: B.C. Ministry of Agriculture, 2018.</w:t>
+        <w:t xml:space="preserve">The decline in total value of the herring roe fishery is both a function of a decline in landings, and a decline in ex-vessel prices received by fishers. There is some indication, however, that the catch prices reported by fishers does not necessarily indicate lower profitability, as processors have been more willing to pay fishers’ fees (e.g., licence costs and Dockside Monitoring Program costs), which lowers their cost of fishing</w:t>
+      </w:r>
+      <w:r>
+        <w:t xml:space="preserve"> </w:t>
+      </w:r>
+      <w:r>
+        <w:t xml:space="preserve">(GSGislason &amp; Associates Ltd. 2015)</w:t>
+      </w:r>
+      <w:r>
+        <w:t xml:space="preserve">. Thus, the ex-vessel price decreases may be partially or wholly offset by the increased costs covered by processors. The effect of this on total profitability is unknown at this time.</w:t>
+      </w:r>
+    </w:p>
+    <w:p>
+      <w:pPr>
+        <w:pStyle w:val="Compact"/>
+      </w:pPr>
+      <w:r>
+        <w:t xml:space="preserve">Figure 14 Ex-vessel price by fishery. Source: B.C. Ministry of Agriculture, 2018.</w:t>
       </w:r>
     </w:p>
     <w:p>
@@ -1464,32 +1475,28 @@
         <w:pStyle w:val="BodyText"/>
       </w:pPr>
       <w:r>
-        <w:t xml:space="preserve">The decline in total value of the fishery is both a function of a decline in landings, and a decline in ex-vessel prices received by fishers. There is some indication, however, that the prices reported by fishers does not necessarily indicate lower profitability as processors have been more willing to pay fishers’ fees (e.g., licence costs and Dockside Monitoring Program costs) thus lowering their cost of fishing</w:t>
-      </w:r>
-      <w:r>
-        <w:t xml:space="preserve"> </w:t>
-      </w:r>
-      <w:r>
-        <w:t xml:space="preserve">(GSGislason &amp; Associates Ltd. 2015)</w:t>
-      </w:r>
-      <w:r>
-        <w:t xml:space="preserve">. Thus, the ex-vessel price decreases may be partially or wholly offset by the increased costs covered by processors. The effect of this on total profitability is unknown at this time.</w:t>
-      </w:r>
-    </w:p>
-    <w:p>
-      <w:pPr>
-        <w:pStyle w:val="Compact"/>
-      </w:pPr>
-      <w:r>
-        <w:t xml:space="preserve">Figure 14 Ex-vessel price by fishery. Source: B.C. Ministry of Agriculture, 2018.</w:t>
-      </w:r>
-    </w:p>
-    <w:p>
-      <w:pPr>
-        <w:pStyle w:val="BodyText"/>
-      </w:pPr>
-      <w:r>
-        <w:t xml:space="preserve">There are differences in the price within the roe fishery itself. The seine fishery generally fetches a lower value than the gillnet fishery as the gillnet is more selective towards larger and older individuals which thus have a higher proportion of roe. This was confirmed by an industry expert, who estimates that 11-13% of the seine catch by weight is roe while the gillnet fishery is 14-16% roe by weight. In some years, this has led to price differences on the order of 3-4 times greater for gillnet than seine catches. While there are differences in the relative price of gillnet caught herring versus seine caught herring, they both follow the general trend of a large decline in ex-vessel prices over the past 25 years.</w:t>
+        <w:t xml:space="preserve">Within the roe fishery iteself, there are differences in the price for the catch. The seine fishery generally fetches a lower value than the gillnet fishery as the gillnet is more selective towards larger and older individuals, which have a higher proportion of roe to total body weight. This was confirmed by an industry expert, who estimates that 11-13% of the total seine catch by weight is roe, while the gillnet fishery is 14-16% roe by weight. In some years, this has led to price differences on the order of 3-4 times greater for gillnet than seine catches. While there are differences in the relative price of gillnet caught herring versus seine caught herring, they both follow the general trend of a large decline in ex-vessel prices over the past 25 years (Figures</w:t>
+      </w:r>
+      <w:r>
+        <w:t xml:space="preserve"> </w:t>
+      </w:r>
+      <w:r>
+        <w:t xml:space="preserve">14</w:t>
+      </w:r>
+      <w:r>
+        <w:t xml:space="preserve"> </w:t>
+      </w:r>
+      <w:r>
+        <w:t xml:space="preserve">and</w:t>
+      </w:r>
+      <w:r>
+        <w:t xml:space="preserve"> </w:t>
+      </w:r>
+      <w:r>
+        <w:t xml:space="preserve">15</w:t>
+      </w:r>
+      <w:r>
+        <w:t xml:space="preserve">).</w:t>
       </w:r>
     </w:p>
     <w:p>
@@ -1523,7 +1530,7 @@
         <w:pStyle w:val="FirstParagraph"/>
       </w:pPr>
       <w:r>
-        <w:t xml:space="preserve">The roe herring fishery is managed by a limited entry licence program. The total allowable catch (TAC) is set at the beginning of the season based on DFO stock assessments. Before the season begins, the licences must be pooled into self-selected groups for ease of management where the gillnet pools must have a minimum of 4 licences per pool, and the seine fishery must have eight licences per pool – but no more than 10 pools total permitted in the Strait of Georgia</w:t>
+        <w:t xml:space="preserve">The roe herring fishery is managed by a limited entry licence program. The total allowable catch (TAC) is set at the beginning of the season based on DFO stock assessments. Before the season begins, the licences must be pooled into self-selected groups for ease of management where the gillnet pools must have a minimum of 4 licences per pool, and the seine fishery must have at least eight licences per pool – but no more than 10 pools total are permitted in the Strait of Georgia</w:t>
       </w:r>
       <w:r>
         <w:t xml:space="preserve"> </w:t>
@@ -1532,7 +1539,7 @@
         <w:t xml:space="preserve">(DFO 2018b)</w:t>
       </w:r>
       <w:r>
-        <w:t xml:space="preserve">. The TAC is then divided, based on the number of licences in each pool. Each seine or gillnet licence receives an equal proportion of the TAC, so pools with a greater number of licences have a larger portion of the total TAC for that fishery. A fisher with a seine roe licence can elect to fish instead in the food and bait fishery instead; in that case, the amount of quota that licence would have caught in the roe fishery is switched to the food and bait fishery.</w:t>
+        <w:t xml:space="preserve">. The TAC is then divided, based on the number of licences in each pool and the vessels within that pool can fish their quota with any of their vessels in that pool. Each seine or gillnet licence receives an equal proportion of the TAC for their fishery (seine and gillnet fisheries are managed separately), so pools with a greater number of licences have a larger portion of the total TAC for that fishery. A fisher with a seine roe licence can elect to fish instead in the food and bait fishery instead; in that case, the quota for that licence is switched from the roe fishery to the food and bait fishery.</w:t>
       </w:r>
     </w:p>
     <w:p>
@@ -1540,7 +1547,7 @@
         <w:pStyle w:val="BodyText"/>
       </w:pPr>
       <w:r>
-        <w:t xml:space="preserve">While the total number of roe herring licenses is relatively constant, this does not have a strong relationship to the number of vessels actually fishing. Most vessels that fish have two licenses stacked per vessel. In 2007, only 38 seine vessels registered landings, while the total fleet of 133 vessels owned 248 licenses</w:t>
+        <w:t xml:space="preserve">While the total number of roe herring licenses is relatively constant, this does not have a strong relationship to the number of vessels actually fishing. Most seine vessels have two licenses stacked per vessel. In 2007, only 38 seine vessels registered landings, while the total fleet of 133 vessels owned 248 licenses</w:t>
       </w:r>
       <w:r>
         <w:t xml:space="preserve"> </w:t>
@@ -2085,7 +2092,7 @@
         <w:pStyle w:val="FirstParagraph"/>
       </w:pPr>
       <w:r>
-        <w:t xml:space="preserve">Pacific herring play an important role in many of their predators’ diets, so we considered the economic cost of a temporary closure of the fishery, for the purpose of rebuilding herring stocks and protecting the integrity of the Strait of Georgia ecosystem. This section of the report details options based on previous instances of temporary fishery closures and licence buy-backs in Canada.</w:t>
+        <w:t xml:space="preserve">Pacific herring play an important role in many of their predators' diets, so we considered the economic cost of a temporary closure of the fishery, for the purpose of rebuilding herring stocks and protecting the integrity of the Strait of Georgia ecosystem. This section of the report details options based on previous instances of temporary fishery closures and licence buy-backs in Canada.</w:t>
       </w:r>
     </w:p>
     <w:p>
@@ -2198,7 +2205,7 @@
         <w:pStyle w:val="FirstParagraph"/>
       </w:pPr>
       <w:r>
-        <w:t xml:space="preserve">The commercial fishery for Pacific herring has a long history in Canada, and the herring roe fishery was the largest fishery in B.C. at one time. Over the 2000s, the roe herring fishery’s catches declined substantially and, although they have increased since 2011, the fishery is now closed in four of the province’s five management areas, because of declines in herring abundance. As of 2019, the entirety of the commercial herring roe catch will be from the population that spawns in the Strait of Georgia.</w:t>
+        <w:t xml:space="preserve">The commercial fishery for Pacific herring has a long history in Canada, and the herring roe fishery was the largest fishery in B.C. at one time. Over the 2000s, the roe herring fisheryâs catches declined substantially and, although they have increased since 2011, the fishery is now closed in four of the provinceâs five management areas, because of declines in herring abundance. As of 2019, the entirety of the commercial herring roe catch will be from the population that spawns in the Strait of Georgia.</w:t>
       </w:r>
     </w:p>
     <w:p>
@@ -2206,7 +2213,7 @@
         <w:pStyle w:val="BodyText"/>
       </w:pPr>
       <w:r>
-        <w:t xml:space="preserve">Since the 1990s, the value of the commercial herring roe fishery has declined alongside the decline in catches—but it has not seen a corresponding increase in recent years. This is due to reduction in the price paid to fishers (the ex-vessel value), and the decline in the global market value of herring roe, which is the main value-added product of the fishery. The combination of declining value and rising cost of fishing mean that fewer herring fishers now actively fish; multiple licenses are frequently stacked on a single boat to increase profitability. Concentration of license ownership continues to be a concern in the herring roe fishery; corporate control has significantly increased over time in ownership of both seine and gillnet licenses.</w:t>
+        <w:t xml:space="preserve">Since the 1990s, the value of the commercial herring roe fishery has declined alongside the decline in catchesâbut it has not seen a corresponding increase in recent years. This is due to reduction in the price paid to fishers (the ex-vessel value), and the decline in the global market value of herring roe, which is the main value-added product of the fishery. The combination of declining value and rising cost of fishing mean that fewer herring fishers now actively fish; multiple licenses are frequently stacked on a single boat to increase profitability. Concentration of license ownership continues to be a concern in the herring roe fishery; corporate control has significantly increased over time in ownership of both seine and gillnet licenses.</w:t>
       </w:r>
     </w:p>
     <w:p>
@@ -3008,7 +3015,7 @@
     </w:lvl>
   </w:abstractNum>
   <w:abstractNum w:abstractNumId="990">
-    <w:nsid w:val="3838ec58"/>
+    <w:nsid w:val="8e43e5f4"/>
     <w:multiLevelType w:val="multilevel"/>
     <w:lvl w:ilvl="0">
       <w:numFmt w:val="bullet"/>
@@ -3089,7 +3096,7 @@
     </w:lvl>
   </w:abstractNum>
   <w:abstractNum w:abstractNumId="991">
-    <w:nsid w:val="69776b47"/>
+    <w:nsid w:val="83069643"/>
     <w:multiLevelType w:val="multilevel"/>
     <w:lvl w:ilvl="0">
       <w:numFmt w:val="bullet"/>

</xml_diff>

<commit_message>
Updated March 11. Sent to VM
</commit_message>
<xml_diff>
--- a/index.docx
+++ b/index.docx
@@ -7,6 +7,12 @@
         <w:pStyle w:val="Title"/>
       </w:pPr>
       <w:r>
+        <w:t xml:space="preserve">The</w:t>
+      </w:r>
+      <w:r>
+        <w:t xml:space="preserve"> </w:t>
+      </w:r>
+      <w:r>
         <w:t xml:space="preserve">Economic</w:t>
       </w:r>
       <w:r>
@@ -119,7 +125,7 @@
         <w:t xml:space="preserve"> </w:t>
       </w:r>
       <w:r>
-        <w:t xml:space="preserve">05,</w:t>
+        <w:t xml:space="preserve">11,</w:t>
       </w:r>
       <w:r>
         <w:t xml:space="preserve"> </w:t>
@@ -143,7 +149,7 @@
         <w:pStyle w:val="FirstParagraph"/>
       </w:pPr>
       <w:r>
-        <w:t xml:space="preserve">Tim Cashion is a PhD student studying fisheries economics at the University of British Columbia, under the supervision of Rashid Sumaila. Tim's research at IRES and the Institute for the Oceans and Fisheries will continue to work on environmental and economic trade-offs in fisheries especially focusing on the impacts of fishing gear and reduction fisheries. Recently, Tim has worked for the Sea Around Us at UBC working on various projects including fish used for fishmeal and fish oil, analyzing trends in fisheries discards, and researching global fisheries gear use. Tim received a double major BA from Huron University College at the University of Western Ontario. Tim began his fisheries research during his masters at Dalhousie University focusing on the environmental and ecological impacts of reduction fisheries and seafood life cycle assessment.</w:t>
+        <w:t xml:space="preserve">Tim Cashion is a PhD student studying fisheries economics at the University of British Columbia, under the supervision of Rashid Sumaila. Tim's research at the Institute for Resources, Environment and Sustainability and the Institute for the Oceans and Fisheries is on environmental and economic trade-offs in fisheries, especially focusing on the impacts of fishing gear and reduction fisheries. Recently, Tim has worked for the Sea Around Us at UBC working on various projects, including fish used for fishmeal and fish oil, analyzing trends in fisheries discards, and researching global fisheries gear use. Tim received a double major BA from Huron University College at the University of Western Ontario. Tim began his fisheries research during his masters at Dalhousie University, focusing on the environmental and ecological impacts of reduction fisheries and seafood life cycle assessment.</w:t>
       </w:r>
     </w:p>
     <w:p>
@@ -216,46 +222,59 @@
         <w:pStyle w:val="FirstParagraph"/>
       </w:pPr>
       <w:r>
-        <w:t xml:space="preserve">The Pacific herring roe fishery (also known as the</w:t>
-      </w:r>
-      <w:r>
-        <w:t xml:space="preserve"> </w:t>
-      </w:r>
-      <w:r>
-        <w:t xml:space="preserve">‘</w:t>
-      </w:r>
-      <w:r>
-        <w:t xml:space="preserve">sac roe</w:t>
-      </w:r>
-      <w:r>
-        <w:t xml:space="preserve">’</w:t>
-      </w:r>
-      <w:r>
-        <w:t xml:space="preserve"> </w:t>
-      </w:r>
-      <w:r>
-        <w:t xml:space="preserve">fishery) is a longstanding fishery in areas all along the B.C. coast. As of 2019, its epicenter is the Strait of Georgia. Here, we investigate the economic value of the fishery within the context of other fisheries in the region and its history. In general, landings, overall value, and prices have declined for the sector over the past 20 years. This is a challenge to the B.C. seafood industry for severeal reasons. The herring roe fishery has a strategic importance to the fisheries and seafood processing sector, due to the employment it generates in the off-season. The decrease in herring roe catches has led to decreases in employment in the fish processing and export sectors. Those invested in the fishery have seen the decline in value as the licences and lease costs have decreased substantially with the decline in value of the herring catch. Finally, we investigate the costs of closing the fishery for the 2019 season, as a proposed means of herring stock recovery and protection of other species that rely on them.</w:t>
+        <w:t xml:space="preserve">The Pacific herring roe fishery (also known as the 'sac roe' fishery) is a longstanding fishery in areas all along the B.C. coast. In recent years, the commercial catch from the Strait of Georgia contributed an increasing proportion of the province-wide catch. As of 2019, the only remaining management area with a commercial herring roe fishery is the Strait of Georgia. Here, we investigate the economic value of the fishery within the context of its history and other fisheries in the region.</w:t>
+      </w:r>
+      <w:r>
+        <w:t xml:space="preserve"> </w:t>
+      </w:r>
+      <w:r>
+        <w:t xml:space="preserve">In general, landings, overall value, and prices have declined for the sector over the past 30 years. This is a challenge to the B.C. seafood industry for several reasons. The herring roe fishery has a strategic importance to the fisheries and seafood processing sector, due to the employment it generates in the off-season. The decrease in herring roe catches has led to decreases in employment in the fish processing and export sectors. Those invested in the fishery have seen the decline in value as the licences and lease costs have decreased substantially with the decline in value of the herring catch.</w:t>
+      </w:r>
+      <w:r>
+        <w:t xml:space="preserve"> </w:t>
+      </w:r>
+      <w:r>
+        <w:t xml:space="preserve">Compared to other valuable species caught in the Strait of Georgia, herring catches are higher in tonnage but lower in value. In 2016, when catches were comparable, wild salmon fisheries generated 5.4 times as many processing jobs as herring fisheries and paid approximately 4 times as much in wages.</w:t>
+      </w:r>
+      <w:r>
+        <w:t xml:space="preserve"> </w:t>
+      </w:r>
+      <w:r>
+        <w:t xml:space="preserve">At the recent peak of the herring roe fishery, in 1989, coast-wide landings exceeded 4 million tonnes, worth $128 million for fishers (or $3.17 per kg). At this time, there were 427 full time-equivalent jobs in the fishery. Following a recent low in 2011, coast-wide landings increased to approximately 2 million tonnes in 2017. This catch was worth $17.2 million to fishers (or $0.84 per kg), and the fishery generated 216 full time-equivalent jobs.</w:t>
+      </w:r>
+      <w:r>
+        <w:t xml:space="preserve"> </w:t>
+      </w:r>
+      <w:r>
+        <w:t xml:space="preserve">In 2015, seine and gillnet (full fee) licence values for the herring roe fishery were at recent lows of $25,000 and $50,000, respectively, compared to $199,000 and $962,000 values for seine and gillnet licenses, respectively, in 2000. Currently, the lease values of licenses are near zero. There has been a significant increase in the inequality of the herring licenses through time. The largest corporate owner of herring roe licenses is the Pattison Group, which owns 30% of seine and 12% of gillnet licenses.</w:t>
+      </w:r>
+      <w:r>
+        <w:br w:type="textWrapping"/>
+      </w:r>
+      <w:r>
+        <w:t xml:space="preserve">Finally, we investigate the costs of closing the fishery for the 2019 season, as a proposed means of herring stock recovery and protection of other species that rely on them. Notably, we observed that the cost of license reimbursements, license buy-backs, or employment insurance payments for fishers were unlikely to be prohibitive, if the commercial fishery were closed to conserve the herring population, because of current low license value and relatively few full time-equivalent jobs.</w:t>
       </w:r>
     </w:p>
     <w:p>
       <w:pPr>
         <w:pStyle w:val="Heading2"/>
       </w:pPr>
-      <w:bookmarkStart w:id="24" w:name="terms-notes"/>
+      <w:bookmarkStart w:id="24" w:name="notes-on-terms"/>
       <w:bookmarkEnd w:id="24"/>
       <w:r>
-        <w:t xml:space="preserve">Terms &amp; Notes</w:t>
-      </w:r>
-    </w:p>
-    <w:p>
-      <w:pPr>
+        <w:t xml:space="preserve">Notes on Terms</w:t>
+      </w:r>
+    </w:p>
+    <w:p>
+      <w:pPr>
+        <w:pStyle w:val="Compact"/>
         <w:numPr>
           <w:numId w:val="1001"/>
           <w:ilvl w:val="0"/>
         </w:numPr>
       </w:pPr>
       <w:r>
-        <w:t xml:space="preserve">Ex-vessel value -is the value of fish or seafood at its first point of sale (i.e., the price the fishers receive). Also known as the landed value.</w:t>
+        <w:t xml:space="preserve">Ex-vessel value is the value of fish or seafood at its first point of sale (i.e., the price the fishers receive). Also known as the landed value.</w:t>
       </w:r>
     </w:p>
     <w:p>
@@ -272,6 +291,7 @@
     </w:p>
     <w:p>
       <w:pPr>
+        <w:pStyle w:val="Compact"/>
         <w:numPr>
           <w:numId w:val="1001"/>
           <w:ilvl w:val="0"/>
@@ -305,25 +325,7 @@
         <w:t xml:space="preserve">Clupea pallasii</w:t>
       </w:r>
       <w:r>
-        <w:t xml:space="preserve">) roe fishery (sometimes referredd to as the</w:t>
-      </w:r>
-      <w:r>
-        <w:t xml:space="preserve"> </w:t>
-      </w:r>
-      <w:r>
-        <w:t xml:space="preserve">‘</w:t>
-      </w:r>
-      <w:r>
-        <w:t xml:space="preserve">sac roe</w:t>
-      </w:r>
-      <w:r>
-        <w:t xml:space="preserve">’</w:t>
-      </w:r>
-      <w:r>
-        <w:t xml:space="preserve"> </w:t>
-      </w:r>
-      <w:r>
-        <w:t xml:space="preserve">fishery) has a long history in British Columbia and is a valuable part of B.C.’s seafood exports. This fishery makes up the largest component of the Pacific herring fisheries in B.C., with respect to the quantity of fish harvested and also the value of the catch. The fisheries that harvest Pacific herring in B.C. include: roe herring undertaken with purse seines and gillnets, food and bait herring caught with purse seines, herring spawn on kelp, and special use herring captured with multiple methods. Each of these has their own specific (or multiple) licences within the category that allow fishers to fish for this purpose. This report focuses specifically on the seine and gillnet roe fishery, while including the food and bait fishery and spawn on kelp fisheries when important for context. We also focus on one key fishing ground for the roe fishery, the Strait of Georgia (Figure</w:t>
+        <w:t xml:space="preserve">) roe fishery (sometimes referredd to as the 'sac roe' fishery) has a long history in British Columbia and is a valuable part of B.C.'s seafood exports. This fishery makes up the largest component of the Pacific herring fisheries in B.C., with respect to the quantity of fish harvested and also the value of the catch. The fisheries that harvest Pacific herring in B.C. include: roe herring undertaken with purse seines and gillnets, food and bait herring caught with purse seines, herring spawn on kelp, and special use herring captured with multiple methods. Each of these has their own specific (or multiple) licences within the category that allow fishers to fish for this purpose. This report focuses specifically on the seine and gillnet roe fishery, while including the food and bait fishery and spawn on kelp fisheries when important for context. We also focus on one key fishing ground for the roe fishery, the Strait of Georgia (Figure</w:t>
       </w:r>
       <w:r>
         <w:t xml:space="preserve"> </w:t>
@@ -414,7 +416,16 @@
         <w:t xml:space="preserve">(Herring School 2015)</w:t>
       </w:r>
       <w:r>
-        <w:t xml:space="preserve">. In 1967, the fishery collapsed coast-wide. Until that point, most of the fishery was used for the production of fishmeal and fish oil to support agriculture and livestock. The fishery was re-started in the 1970s with smaller catches destined for a high-value export of roe to the Japanese market. This fishery has proceeded to today being the main component of the herring fishery in B.C. (Figure</w:t>
+        <w:t xml:space="preserve">. In 1968, the B.C. herring populations collapsed, and fisheries were closed coast-wide</w:t>
+      </w:r>
+      <w:r>
+        <w:t xml:space="preserve"> </w:t>
+      </w:r>
+      <w:r>
+        <w:t xml:space="preserve">(Herring School 2015)</w:t>
+      </w:r>
+      <w:r>
+        <w:t xml:space="preserve">. Until that point, most of the fishery was used for the production of fishmeal and fish oil to support agriculture and livestock. The fishery was re-started in the 1970s with smaller catches destined for a high-value export of roe to the Japanese market. This fishery has proceeded to today being the main component of the herring fishery in B.C. (Figure</w:t>
       </w:r>
       <w:r>
         <w:t xml:space="preserve"> </w:t>
@@ -457,7 +468,7 @@
         <w:t xml:space="preserve">3</w:t>
       </w:r>
       <w:r>
-        <w:t xml:space="preserve">). The only statistical areas open to the gillnet and seine roe fisheries is within the Strait of Georgia. Outside the Strait of Georgia, there are small fisheries as part of First Nations and commercial spawn on kelp fisheries (SOK), as well as Food, Social, and Ceremonial (FSC) fisheries. Other special use herring fisheries are predicted to total approximately 800 tonnes. Grouping these together, the only commercial fishing for herring outside the Strait of Georgia is for commercial spawn on kelp.</w:t>
+        <w:t xml:space="preserve">). The only statistical areas open to the gillnet and seine roe fisheries are within the Strait of Georgia. Outside the Strait of Georgia, there are small fisheries as part of First Nations and commercial spawn on kelp fisheries (SOK), as well as Food, Social, and Ceremonial (FSC) fisheries. Other special use herring fisheries are predicted to total approximately 800 tonnes. Grouping these together, the only commercial fishing for herring outside the Strait of Georgia is for commercial spawn on kelp.</w:t>
       </w:r>
     </w:p>
     <w:p>
@@ -624,7 +635,7 @@
         <w:pStyle w:val="BodyText"/>
       </w:pPr>
       <w:r>
-        <w:t xml:space="preserve">We estimate the herring by-product meal and oil supply as 2,452 and 645 tonnes, respectively. Based on current export prices for herring meal ($2,690) and herring oil ($3,146) from Canada</w:t>
+        <w:t xml:space="preserve">We estimate the herring by-product meal and oil supply as 2,452 and 645 tonnes, respectively. Based on current export prices for herring meal (CAD 2,690 per tonne) and herring oil (CAD 3,146 per tonne) from Canada</w:t>
       </w:r>
       <w:r>
         <w:t xml:space="preserve"> </w:t>
@@ -633,7 +644,36 @@
         <w:t xml:space="preserve">(FAO 2016)</w:t>
       </w:r>
       <w:r>
-        <w:t xml:space="preserve">, the value of these combined products is estimated to be 8.6 million CAD.</w:t>
+        <w:t xml:space="preserve"> </w:t>
+      </w:r>
+      <w:r>
+        <w:t xml:space="preserve">(which may include Atlantic herring as well as Pacific herring), the value of these combined products is estimated to be 8.6 million CAD.</w:t>
+      </w:r>
+    </w:p>
+    <w:p>
+      <w:pPr>
+        <w:pStyle w:val="BodyText"/>
+      </w:pPr>
+      <w:r>
+        <w:t xml:space="preserve">The demand for herring fishmeal and fish oil by BC farmed salmon aquaculture vary year to year based on the farmed salmon production amount and herring inclusion rates in salmon feeds. However, the consistent demand for herring by-product meal and oils from the salmon aquaculture feed sector implies that this sector is the major user of the herring by-products produced from the roe fishery. In years where herring meal demand is estimated to exceed supply from the roe fishery, it is likely made up by substituting other fishmeal and fish oil sources such as Peruvian anchoveta (</w:t>
+      </w:r>
+      <w:r>
+        <w:rPr>
+          <w:i/>
+        </w:rPr>
+        <w:t xml:space="preserve">Engraulis ringens</w:t>
+      </w:r>
+      <w:r>
+        <w:t xml:space="preserve">) or menhaden (</w:t>
+      </w:r>
+      <w:r>
+        <w:rPr>
+          <w:i/>
+        </w:rPr>
+        <w:t xml:space="preserve">Brevoortia spp.</w:t>
+      </w:r>
+      <w:r>
+        <w:t xml:space="preserve">) from the USA.</w:t>
       </w:r>
     </w:p>
     <w:p>
@@ -668,7 +708,16 @@
         <w:t xml:space="preserve">(GSGislason &amp; Associates Ltd. 2015)</w:t>
       </w:r>
       <w:r>
-        <w:t xml:space="preserve">. The processing of herring generates more jobs, hours of work, and total income than those generated by the capture portion of the fishery. There are additional jobs generated through spin-off employment including transportation, unloading of herring, and marketing and sales, although these are a much smaller portion when compared to fishing and processing.</w:t>
+        <w:t xml:space="preserve">. The processing of herring generates more jobs, hours of work, and total income than those generated by the capture portion of the fishery. There are additional jobs generated through spin-off employment including transportation, unloading of herring, and marketing and sales, although these are a much smaller portion when compared to fishing and processing (Table</w:t>
+      </w:r>
+      <w:r>
+        <w:t xml:space="preserve"> </w:t>
+      </w:r>
+      <w:r>
+        <w:t xml:space="preserve">1</w:t>
+      </w:r>
+      <w:r>
+        <w:t xml:space="preserve">).</w:t>
       </w:r>
     </w:p>
     <w:p>
@@ -1450,7 +1499,7 @@
         <w:pStyle w:val="BodyText"/>
       </w:pPr>
       <w:r>
-        <w:t xml:space="preserve">The decline in total value of the herring roe fishery is both a function of a decline in landings, and a decline in ex-vessel prices received by fishers. There is some indication, however, that the catch prices reported by fishers does not necessarily indicate lower profitability, as processors have been more willing to pay fishers’ fees (e.g., licence costs and Dockside Monitoring Program costs), which lowers their cost of fishing</w:t>
+        <w:t xml:space="preserve">The decline in total value of the herring roe fishery is both a function of a decline in landings, and a decline in ex-vessel prices received by fishers. There is some indication, however, that the catch prices reported by fishers does not necessarily indicate lower profitability, as processors have been more willing to pay fishers' fees (e.g., licence costs and Dockside Monitoring Program costs), which lowers their cost of fishing</w:t>
       </w:r>
       <w:r>
         <w:t xml:space="preserve"> </w:t>
@@ -1475,7 +1524,7 @@
         <w:pStyle w:val="BodyText"/>
       </w:pPr>
       <w:r>
-        <w:t xml:space="preserve">Within the roe fishery iteself, there are differences in the price for the catch. The seine fishery generally fetches a lower value than the gillnet fishery as the gillnet is more selective towards larger and older individuals, which have a higher proportion of roe to total body weight. This was confirmed by an industry expert, who estimates that 11-13% of the total seine catch by weight is roe, while the gillnet fishery is 14-16% roe by weight. In some years, this has led to price differences on the order of 3-4 times greater for gillnet than seine catches. While there are differences in the relative price of gillnet caught herring versus seine caught herring, they both follow the general trend of a large decline in ex-vessel prices over the past 25 years (Figures</w:t>
+        <w:t xml:space="preserve">Within the roe fishery itself, there are differences in the price for the catch. The seine fishery generally fetches a lower value than the gillnet fishery as the gillnet is more selective towards larger and older individuals, which have a higher proportion of roe to total body weight. This was confirmed by an industry expert, who estimates that 11-13% of the total seine catch by weight is roe, while the gillnet fishery is 14-16% roe by weight. In some years, this has led to price differences on the order of 3-4 times greater for gillnet than seine catches. While there are differences in the relative price of gillnet caught herring versus seine caught herring, they both follow the general trend of a large decline in ex-vessel prices over the past 25 years (Figures</w:t>
       </w:r>
       <w:r>
         <w:t xml:space="preserve"> </w:t>
@@ -1539,7 +1588,7 @@
         <w:t xml:space="preserve">(DFO 2018b)</w:t>
       </w:r>
       <w:r>
-        <w:t xml:space="preserve">. The TAC is then divided, based on the number of licences in each pool and the vessels within that pool can fish their quota with any of their vessels in that pool. Each seine or gillnet licence receives an equal proportion of the TAC for their fishery (seine and gillnet fisheries are managed separately), so pools with a greater number of licences have a larger portion of the total TAC for that fishery. A fisher with a seine roe licence can elect to fish instead in the food and bait fishery instead; in that case, the quota for that licence is switched from the roe fishery to the food and bait fishery.</w:t>
+        <w:t xml:space="preserve">. The TAC is then divided, based on the number of licences in each pool and the vessels within that pool can fish their quota with any of their vessels in that pool. Each seine or gillnet licence receives an equal proportion of the TAC for their fishery (seine and gillnet fisheries are managed separately), so pools with a greater number of licences have a larger portion of the total TAC for that fishery. A fisher with a seine roe licence can elect to fish in the food and bait fishery instead; in that case, the quota for that licence is switched from the roe fishery to the food and bait fishery.</w:t>
       </w:r>
     </w:p>
     <w:p>
@@ -1556,7 +1605,7 @@
         <w:t xml:space="preserve">(Nelson 2009a)</w:t>
       </w:r>
       <w:r>
-        <w:t xml:space="preserve">. The number of active fishing vessels in the seine fishery increased to 43 active vessels in 2009</w:t>
+        <w:t xml:space="preserve">. The number of active fishing vessels in the seine fishery increased to 43 in 2009</w:t>
       </w:r>
       <w:r>
         <w:t xml:space="preserve"> </w:t>
@@ -1841,7 +1890,7 @@
         <w:t xml:space="preserve">2</w:t>
       </w:r>
       <w:r>
-        <w:t xml:space="preserve">). The concentration of licence ownership in this firm has grown over time and now represents 15% of total roe licences. The Pattison group is more heavily invested in the seine licences, which are worth more and account for more landings in the roe fisheries than the gillnet licences (Figure</w:t>
+        <w:t xml:space="preserve">). The concentration of licence ownership in this firm has grown over time and now represents 15% of total roe licences (228 of 1,475). The Pattison group is more heavily invested in the seine licences, which are worth more and account for more landings than the gillnet licences (Figure</w:t>
       </w:r>
       <w:r>
         <w:t xml:space="preserve"> </w:t>
@@ -1850,7 +1899,7 @@
         <w:t xml:space="preserve">20</w:t>
       </w:r>
       <w:r>
-        <w:t xml:space="preserve">). Therefore, the Pattison Group’s expected quota for 2019 in the Strait of Georgia is 3,823 out of the total 19,498 metric tonnes (19.6%). Outside of those owned by the Jim Pattison Group, there is significant concentration in the top 10 largest herring licence holders (Table</w:t>
+        <w:t xml:space="preserve">). Therefore, the Pattison Group's expected quota for 2019 in the Strait of Georgia is 3,823 out of the total 19,498 metric tonnes (19.6%). Outside of those owned by the Jim Pattison Group, there is significant concentration in the top 10 largest herring licence holders accounting for 30% of the 1,475 licences (Table</w:t>
       </w:r>
       <w:r>
         <w:t xml:space="preserve"> </w:t>
@@ -2032,25 +2081,7 @@
         <w:t xml:space="preserve">(Colquhoun and Ridge Partners 2015)</w:t>
       </w:r>
       <w:r>
-        <w:t xml:space="preserve">. This measure of value is crude and non-inclusive, as recreational fishing is not solely for the production of fish, and countless studies have shown that the value of recreational fishing to society far exceeds this</w:t>
-      </w:r>
-      <w:r>
-        <w:t xml:space="preserve"> </w:t>
-      </w:r>
-      <w:r>
-        <w:t xml:space="preserve">‘</w:t>
-      </w:r>
-      <w:r>
-        <w:t xml:space="preserve">product</w:t>
-      </w:r>
-      <w:r>
-        <w:t xml:space="preserve">’</w:t>
-      </w:r>
-      <w:r>
-        <w:t xml:space="preserve"> </w:t>
-      </w:r>
-      <w:r>
-        <w:t xml:space="preserve">value. Nevertheless, the product value of recreational tidal water salmon fisheries in B.C. is over 15 million dollars annually, with the Strait of Georgia accounting for 1.3 million dollars of this.</w:t>
+        <w:t xml:space="preserve">. This measure of value is crude and non-inclusive, as recreational fishing is not solely for the production of fish, and countless studies have shown that the value of recreational fishing to society far exceeds this 'product' value. Nevertheless, the product value of recreational tidal water salmon fisheries in B.C. is over 15 million dollars annually, with the Strait of Georgia accounting for 1.3 million dollars of this.</w:t>
       </w:r>
     </w:p>
     <w:p>
@@ -2153,7 +2184,7 @@
         <w:t xml:space="preserve">(Government of Canada 2019)</w:t>
       </w:r>
       <w:r>
-        <w:t xml:space="preserve">. If a fisher’s total weekly earnings was less than this, they would use that amount in its place. The amount paid is 55% of the lower of the two numbers, thus making the maximum amount paid per fisher $562. As we determined the full-time equivalent contribution of the roe herring fishers in the Strait of Georgia and the processing jobs they generate, we can use these FTEs and the maximum weekly amount paid to compensate for the loss of this fishery to fishers and processors as has been done with other fishery closures</w:t>
+        <w:t xml:space="preserve">. If a fisher's total weekly earnings was less than this, they would use that amount in its place. The amount paid is 55% of the lower of the two numbers, thus making the maximum amount paid per fisher $562. As we determined the full-time equivalent contribution of the roe herring fishers in the Strait of Georgia and the processing jobs they generate, we can use these FTEs and the maximum weekly amount paid to compensate for the loss of this fishery to fishers and processors as has been done with other fishery closures</w:t>
       </w:r>
       <w:r>
         <w:t xml:space="preserve"> </w:t>
@@ -2205,7 +2236,7 @@
         <w:pStyle w:val="FirstParagraph"/>
       </w:pPr>
       <w:r>
-        <w:t xml:space="preserve">The commercial fishery for Pacific herring has a long history in Canada, and the herring roe fishery was the largest fishery in B.C. at one time. Over the 2000s, the roe herring fisheryâs catches declined substantially and, although they have increased since 2011, the fishery is now closed in four of the provinceâs five management areas, because of declines in herring abundance. As of 2019, the entirety of the commercial herring roe catch will be from the population that spawns in the Strait of Georgia.</w:t>
+        <w:t xml:space="preserve">The commercial fishery for Pacific herring has a long history in Canada, and the herring roe fishery was the largest fishery in B.C. at one time. Over the 2000s, the roe herring fishery's catches declined substantially and, although they have increased since 2011, the fishery is now closed in four of the province's five management areas, because of declines in herring abundance. As of 2019, the entirety of the commercial herring roe catch will be from the population that spawns in the Strait of Georgia.</w:t>
       </w:r>
     </w:p>
     <w:p>
@@ -2213,7 +2244,7 @@
         <w:pStyle w:val="BodyText"/>
       </w:pPr>
       <w:r>
-        <w:t xml:space="preserve">Since the 1990s, the value of the commercial herring roe fishery has declined alongside the decline in catchesâbut it has not seen a corresponding increase in recent years. This is due to reduction in the price paid to fishers (the ex-vessel value), and the decline in the global market value of herring roe, which is the main value-added product of the fishery. The combination of declining value and rising cost of fishing mean that fewer herring fishers now actively fish; multiple licenses are frequently stacked on a single boat to increase profitability. Concentration of license ownership continues to be a concern in the herring roe fishery; corporate control has significantly increased over time in ownership of both seine and gillnet licenses.</w:t>
+        <w:t xml:space="preserve">Since the 1990s, the value of the commercial herring roe fishery has declined alongside the decline in catches, but it has not seen a corresponding increase in recent years. This is due to reduction in the price paid to fishers (the ex-vessel value), and the decline in the global market value of herring roe, which is the main value-added product of the fishery. The combination of declining value and rising cost of fishing mean that fewer herring fishers now actively fish; multiple licenses are frequently stacked on a single boat to increase profitability. Concentration of license ownership continues to be a concern in the herring roe fishery; corporate control has significantly increased over time in ownership of both seine and gillnet licenses.</w:t>
       </w:r>
     </w:p>
     <w:p>
@@ -3015,7 +3046,7 @@
     </w:lvl>
   </w:abstractNum>
   <w:abstractNum w:abstractNumId="990">
-    <w:nsid w:val="8e43e5f4"/>
+    <w:nsid w:val="419c1692"/>
     <w:multiLevelType w:val="multilevel"/>
     <w:lvl w:ilvl="0">
       <w:numFmt w:val="bullet"/>
@@ -3096,7 +3127,7 @@
     </w:lvl>
   </w:abstractNum>
   <w:abstractNum w:abstractNumId="991">
-    <w:nsid w:val="83069643"/>
+    <w:nsid w:val="d929c978"/>
     <w:multiLevelType w:val="multilevel"/>
     <w:lvl w:ilvl="0">
       <w:numFmt w:val="bullet"/>

</xml_diff>